<commit_message>
Added Part 1 Solutions
</commit_message>
<xml_diff>
--- a/AzureSite/files/Part1.docx
+++ b/AzureSite/files/Part1.docx
@@ -164,14 +164,6 @@
         </w:rPr>
         <w:t>Port that the communication occurs on</w:t>
       </w:r>
-    </w:p>
-    <w:p>
-      <w:pPr>
-        <w:rPr>
-          <w:rStyle w:val="Strong"/>
-          <w:b w:val="0"/>
-        </w:rPr>
-      </w:pPr>
     </w:p>
     <w:p>
       <w:pPr>
@@ -265,17 +257,7 @@
           <w:bCs/>
           <w:color w:val="333333"/>
         </w:rPr>
-        <w:t>ht</w:t>
-      </w:r>
-      <w:bookmarkStart w:id="0" w:name="_GoBack"/>
-      <w:bookmarkEnd w:id="0"/>
-      <w:r>
-        <w:rPr>
-          <w:rFonts w:eastAsia="Times New Roman" w:cs="Times New Roman"/>
-          <w:bCs/>
-          <w:color w:val="333333"/>
-        </w:rPr>
-        <w:t>tp_client</w:t>
+        <w:t>http_client</w:t>
       </w:r>
       <w:proofErr w:type="spellEnd"/>
       <w:r>
@@ -324,44 +306,48 @@
           <w:rStyle w:val="Strong"/>
           <w:b w:val="0"/>
         </w:rPr>
-        <w:t xml:space="preserve">Application data </w:t>
-      </w:r>
-      <w:r>
-        <w:rPr>
-          <w:rStyle w:val="Strong"/>
-          <w:b w:val="0"/>
-        </w:rPr>
-        <w:t>received</w:t>
-      </w:r>
-    </w:p>
-    <w:p>
-      <w:pPr>
-        <w:rPr>
-          <w:rStyle w:val="Strong"/>
-          <w:b w:val="0"/>
-        </w:rPr>
-      </w:pPr>
-    </w:p>
-    <w:p>
-      <w:pPr>
-        <w:rPr>
-          <w:rStyle w:val="Strong"/>
-          <w:b w:val="0"/>
-        </w:rPr>
-      </w:pPr>
-      <w:r>
-        <w:rPr>
-          <w:rStyle w:val="Strong"/>
-          <w:b w:val="0"/>
-        </w:rPr>
-        <w:t>11</w:t>
-      </w:r>
-      <w:r>
-        <w:rPr>
-          <w:rStyle w:val="Strong"/>
-          <w:b w:val="0"/>
-        </w:rPr>
-        <w:t xml:space="preserve">. Observe the traffic in </w:t>
+        <w:t>Application data received</w:t>
+      </w:r>
+    </w:p>
+    <w:p>
+      <w:pPr>
+        <w:rPr>
+          <w:rStyle w:val="Strong"/>
+          <w:b w:val="0"/>
+        </w:rPr>
+      </w:pPr>
+      <w:r>
+        <w:rPr>
+          <w:rStyle w:val="Strong"/>
+          <w:b w:val="0"/>
+          <w:u w:val="single"/>
+        </w:rPr>
+        <w:t>HTTP</w:t>
+      </w:r>
+      <w:r>
+        <w:rPr>
+          <w:rStyle w:val="Strong"/>
+          <w:b w:val="0"/>
+          <w:u w:val="single"/>
+        </w:rPr>
+        <w:t>S Sniffing</w:t>
+      </w:r>
+      <w:bookmarkStart w:id="0" w:name="_GoBack"/>
+      <w:bookmarkEnd w:id="0"/>
+    </w:p>
+    <w:p>
+      <w:pPr>
+        <w:rPr>
+          <w:rStyle w:val="Strong"/>
+          <w:b w:val="0"/>
+        </w:rPr>
+      </w:pPr>
+      <w:r>
+        <w:rPr>
+          <w:rStyle w:val="Strong"/>
+          <w:b w:val="0"/>
+        </w:rPr>
+        <w:t xml:space="preserve">11. Observe the traffic in </w:t>
       </w:r>
       <w:proofErr w:type="spellStart"/>
       <w:r>
@@ -538,21 +524,7 @@
           <w:rStyle w:val="Strong"/>
           <w:b w:val="0"/>
         </w:rPr>
-        <w:t>16</w:t>
-      </w:r>
-      <w:r>
-        <w:rPr>
-          <w:rStyle w:val="Strong"/>
-          <w:b w:val="0"/>
-        </w:rPr>
-        <w:t xml:space="preserve">. </w:t>
-      </w:r>
-      <w:r>
-        <w:rPr>
-          <w:rStyle w:val="Strong"/>
-          <w:b w:val="0"/>
-        </w:rPr>
-        <w:t>How many ciphers are accepted?</w:t>
+        <w:t>16. How many ciphers are accepted?</w:t>
       </w:r>
     </w:p>
     <w:p>
@@ -668,6 +640,7 @@
           <w:b/>
           <w:sz w:val="36"/>
         </w:rPr>
+        <w:lastRenderedPageBreak/>
         <w:t>SSL DOS</w:t>
       </w:r>
     </w:p>
@@ -866,15 +839,7 @@
           <w:b w:val="0"/>
           <w:u w:val="single"/>
         </w:rPr>
-        <w:t xml:space="preserve">Insecure Renegotiation </w:t>
-      </w:r>
-      <w:r>
-        <w:rPr>
-          <w:rStyle w:val="Strong"/>
-          <w:b w:val="0"/>
-          <w:u w:val="single"/>
-        </w:rPr>
-        <w:t>Disabled</w:t>
+        <w:t>Insecure Renegotiation Disabled</w:t>
       </w:r>
     </w:p>
     <w:p>
@@ -1177,6 +1142,49 @@
           <w:bCs w:val="0"/>
         </w:rPr>
       </w:pPr>
+      <w:r>
+        <w:rPr>
+          <w:rStyle w:val="Strong"/>
+          <w:b w:val="0"/>
+          <w:bCs w:val="0"/>
+        </w:rPr>
+        <w:t xml:space="preserve">43. Take a screenshot of </w:t>
+      </w:r>
+      <w:proofErr w:type="spellStart"/>
+      <w:r>
+        <w:rPr>
+          <w:rStyle w:val="Strong"/>
+          <w:b w:val="0"/>
+          <w:bCs w:val="0"/>
+        </w:rPr>
+        <w:t>Wireshark</w:t>
+      </w:r>
+      <w:proofErr w:type="spellEnd"/>
+      <w:r>
+        <w:rPr>
+          <w:rStyle w:val="Strong"/>
+          <w:b w:val="0"/>
+          <w:bCs w:val="0"/>
+        </w:rPr>
+        <w:t xml:space="preserve"> witnessing the TLS renegotiation attack.</w:t>
+      </w:r>
+    </w:p>
+    <w:p>
+      <w:pPr>
+        <w:rPr>
+          <w:rStyle w:val="Strong"/>
+          <w:b w:val="0"/>
+          <w:bCs w:val="0"/>
+        </w:rPr>
+      </w:pPr>
+      <w:r>
+        <w:rPr>
+          <w:rStyle w:val="Strong"/>
+          <w:b w:val="0"/>
+          <w:bCs w:val="0"/>
+        </w:rPr>
+        <w:t>44. What was the command that you used to perform the attack?</w:t>
+      </w:r>
     </w:p>
     <w:sectPr>
       <w:headerReference w:type="default" r:id="rId7"/>

</xml_diff>